<commit_message>
Automatically add empty paragraphs following table at the end of the document
</commit_message>
<xml_diff>
--- a/examples/expected-loop-valid.docx
+++ b/examples/expected-loop-valid.docx
@@ -338,6 +338,11 @@
         </w:tc>
       </w:tr>
     </w:tbl>
+    <w:p>
+      <w:r>
+        <w:t/>
+      </w:r>
+    </w:p>
     <w:sectPr>
       <w:type w:val="nextPage"/>
       <w:pgSz w:w="12240" w:h="15840"/>

</xml_diff>

<commit_message>
Improve corruption handling of table with no following paragraph
</commit_message>
<xml_diff>
--- a/examples/expected-loop-valid.docx
+++ b/examples/expected-loop-valid.docx
@@ -336,11 +336,6 @@
         </w:tc>
       </w:tr>
     </w:tbl>
-    <w:p>
-      <w:r>
-        <w:t/>
-      </w:r>
-    </w:p>
     <w:sectPr>
       <w:type w:val="nextPage"/>
       <w:pgSz w:w="12240" w:h="15840"/>

</xml_diff>